<commit_message>
Update repors for 1.2.1.0-B1 Phase 3 release
Signed-off-by: NitinHegde <nitin.k@cyberpwn.com>
</commit_message>
<xml_diff>
--- a/Platform release/1.2.1.0-B1 Phase 3/Java21_Component_ReleasePLatform 1.2.1.0-B1 Phase 3_Functional_Test_Report.docx
+++ b/Platform release/1.2.1.0-B1 Phase 3/Java21_Component_ReleasePLatform 1.2.1.0-B1 Phase 3_Functional_Test_Report.docx
@@ -585,7 +585,7 @@
                 <w:vertAlign w:val="baseline"/>
                 <w:rtl w:val="0"/>
               </w:rPr>
-              <w:t xml:space="preserve">UI Test rig for Resident</w:t>
+              <w:t xml:space="preserve">DSL Report</w:t>
               <w:tab/>
               <w:t xml:space="preserve">6</w:t>
             </w:r>
@@ -907,7 +907,7 @@
           <w:szCs w:val="24"/>
           <w:rtl w:val="0"/>
         </w:rPr>
-        <w:t xml:space="preserve">The Resident Revamp testing scope revolves around the following flows:</w:t>
+        <w:t xml:space="preserve">The testing scope revolves around the following flows:</w:t>
       </w:r>
     </w:p>
     <w:p>
@@ -1006,7 +1006,7 @@
           <w:szCs w:val="24"/>
           <w:rtl w:val="0"/>
         </w:rPr>
-        <w:t xml:space="preserve">Resident</w:t>
+        <w:t xml:space="preserve">Resident Services</w:t>
       </w:r>
     </w:p>
     <w:p>
@@ -1028,7 +1028,99 @@
           <w:szCs w:val="24"/>
           <w:rtl w:val="0"/>
         </w:rPr>
-        <w:t xml:space="preserve">Pre-registration Booking</w:t>
+        <w:t xml:space="preserve">DSL</w:t>
+      </w:r>
+    </w:p>
+    <w:p>
+      <w:pPr>
+        <w:ind w:left="1069" w:firstLine="0"/>
+        <w:jc w:val="both"/>
+        <w:rPr>
+          <w:sz w:val="24"/>
+          <w:szCs w:val="24"/>
+        </w:rPr>
+      </w:pPr>
+      <w:r>
+        <w:rPr>
+          <w:rtl w:val="0"/>
+        </w:rPr>
+      </w:r>
+    </w:p>
+    <w:p>
+      <w:pPr>
+        <w:pStyle w:val="Heading1"/>
+        <w:jc w:val="both"/>
+        <w:rPr/>
+      </w:pPr>
+      <w:bookmarkStart w:colFirst="0" w:colLast="0" w:name="_2et92p0" w:id="4"/>
+      <w:bookmarkEnd w:id="4"/>
+      <w:r>
+        <w:rPr>
+          <w:rtl w:val="0"/>
+        </w:rPr>
+        <w:t xml:space="preserve">Test Approach</w:t>
+      </w:r>
+    </w:p>
+    <w:p>
+      <w:pPr>
+        <w:jc w:val="both"/>
+        <w:rPr>
+          <w:sz w:val="24"/>
+          <w:szCs w:val="24"/>
+        </w:rPr>
+      </w:pPr>
+      <w:r>
+        <w:rPr>
+          <w:sz w:val="24"/>
+          <w:szCs w:val="24"/>
+          <w:rtl w:val="0"/>
+        </w:rPr>
+        <w:t xml:space="preserve">Persona based approach has been adopted to perform the IV&amp;V, by simulating test scenarios that resemble a real-time implementation. </w:t>
+      </w:r>
+    </w:p>
+    <w:p>
+      <w:pPr>
+        <w:jc w:val="both"/>
+        <w:rPr>
+          <w:sz w:val="24"/>
+          <w:szCs w:val="24"/>
+        </w:rPr>
+      </w:pPr>
+      <w:r>
+        <w:rPr>
+          <w:rtl w:val="0"/>
+        </w:rPr>
+      </w:r>
+    </w:p>
+    <w:p>
+      <w:pPr>
+        <w:jc w:val="both"/>
+        <w:rPr>
+          <w:sz w:val="24"/>
+          <w:szCs w:val="24"/>
+        </w:rPr>
+      </w:pPr>
+      <w:r>
+        <w:rPr>
+          <w:sz w:val="24"/>
+          <w:szCs w:val="24"/>
+          <w:rtl w:val="0"/>
+        </w:rPr>
+        <w:t xml:space="preserve">A Persona is a fictional character/user profile created to represent a user type that might use a product/or a service in a similar way. Persona based testing is a software testing technique that puts software testers in the customer's shoes, assesses their needs from the software and thereby determines use cases/scenarios that the customers will execute. The persona needs may be addressed through any of the following. </w:t>
+      </w:r>
+    </w:p>
+    <w:p>
+      <w:pPr>
+        <w:jc w:val="both"/>
+        <w:rPr>
+          <w:sz w:val="24"/>
+          <w:szCs w:val="24"/>
+        </w:rPr>
+      </w:pPr>
+      <w:r>
+        <w:rPr>
+          <w:rtl w:val="0"/>
+        </w:rPr>
       </w:r>
     </w:p>
     <w:p>
@@ -1050,7 +1142,7 @@
           <w:szCs w:val="24"/>
           <w:rtl w:val="0"/>
         </w:rPr>
-        <w:t xml:space="preserve">Verify phone/email</w:t>
+        <w:t xml:space="preserve">Functionality  </w:t>
       </w:r>
     </w:p>
     <w:p>
@@ -1072,7 +1164,7 @@
           <w:szCs w:val="24"/>
           <w:rtl w:val="0"/>
         </w:rPr>
-        <w:t xml:space="preserve">View My history</w:t>
+        <w:t xml:space="preserve">Deployability  </w:t>
       </w:r>
     </w:p>
     <w:p>
@@ -1094,7 +1186,7 @@
           <w:szCs w:val="24"/>
           <w:rtl w:val="0"/>
         </w:rPr>
-        <w:t xml:space="preserve">Track services</w:t>
+        <w:t xml:space="preserve">Configurability  </w:t>
       </w:r>
     </w:p>
     <w:p>
@@ -1116,252 +1208,6 @@
           <w:szCs w:val="24"/>
           <w:rtl w:val="0"/>
         </w:rPr>
-        <w:t xml:space="preserve">Manage My VID</w:t>
-      </w:r>
-    </w:p>
-    <w:p>
-      <w:pPr>
-        <w:numPr>
-          <w:ilvl w:val="0"/>
-          <w:numId w:val="2"/>
-        </w:numPr>
-        <w:ind w:left="1069" w:hanging="360"/>
-        <w:jc w:val="both"/>
-        <w:rPr>
-          <w:sz w:val="24"/>
-          <w:szCs w:val="24"/>
-        </w:rPr>
-      </w:pPr>
-      <w:r>
-        <w:rPr>
-          <w:sz w:val="24"/>
-          <w:szCs w:val="24"/>
-          <w:rtl w:val="0"/>
-        </w:rPr>
-        <w:t xml:space="preserve">Secure MY ID</w:t>
-      </w:r>
-    </w:p>
-    <w:p>
-      <w:pPr>
-        <w:numPr>
-          <w:ilvl w:val="0"/>
-          <w:numId w:val="2"/>
-        </w:numPr>
-        <w:ind w:left="1069" w:hanging="360"/>
-        <w:jc w:val="both"/>
-        <w:rPr>
-          <w:sz w:val="24"/>
-          <w:szCs w:val="24"/>
-        </w:rPr>
-      </w:pPr>
-      <w:r>
-        <w:rPr>
-          <w:sz w:val="24"/>
-          <w:szCs w:val="24"/>
-          <w:rtl w:val="0"/>
-        </w:rPr>
-        <w:t xml:space="preserve">Get personalized Card</w:t>
-      </w:r>
-    </w:p>
-    <w:p>
-      <w:pPr>
-        <w:numPr>
-          <w:ilvl w:val="0"/>
-          <w:numId w:val="2"/>
-        </w:numPr>
-        <w:ind w:left="1069" w:hanging="360"/>
-        <w:jc w:val="both"/>
-        <w:rPr>
-          <w:sz w:val="24"/>
-          <w:szCs w:val="24"/>
-        </w:rPr>
-      </w:pPr>
-      <w:r>
-        <w:rPr>
-          <w:sz w:val="24"/>
-          <w:szCs w:val="24"/>
-          <w:rtl w:val="0"/>
-        </w:rPr>
-        <w:t xml:space="preserve">Share credentials with partner</w:t>
-      </w:r>
-    </w:p>
-    <w:p>
-      <w:pPr>
-        <w:ind w:left="1069" w:firstLine="0"/>
-        <w:jc w:val="both"/>
-        <w:rPr>
-          <w:sz w:val="24"/>
-          <w:szCs w:val="24"/>
-        </w:rPr>
-      </w:pPr>
-      <w:r>
-        <w:rPr>
-          <w:rtl w:val="0"/>
-        </w:rPr>
-      </w:r>
-    </w:p>
-    <w:p>
-      <w:pPr>
-        <w:pStyle w:val="Heading1"/>
-        <w:jc w:val="both"/>
-        <w:rPr/>
-      </w:pPr>
-      <w:bookmarkStart w:colFirst="0" w:colLast="0" w:name="_2et92p0" w:id="4"/>
-      <w:bookmarkEnd w:id="4"/>
-      <w:r>
-        <w:rPr>
-          <w:rtl w:val="0"/>
-        </w:rPr>
-        <w:t xml:space="preserve">Test Approach</w:t>
-      </w:r>
-    </w:p>
-    <w:p>
-      <w:pPr>
-        <w:jc w:val="both"/>
-        <w:rPr>
-          <w:sz w:val="24"/>
-          <w:szCs w:val="24"/>
-        </w:rPr>
-      </w:pPr>
-      <w:r>
-        <w:rPr>
-          <w:sz w:val="24"/>
-          <w:szCs w:val="24"/>
-          <w:rtl w:val="0"/>
-        </w:rPr>
-        <w:t xml:space="preserve">Persona based approach has been adopted to perform the IV&amp;V, by simulating test scenarios that resemble a real-time implementation. </w:t>
-      </w:r>
-    </w:p>
-    <w:p>
-      <w:pPr>
-        <w:jc w:val="both"/>
-        <w:rPr>
-          <w:sz w:val="24"/>
-          <w:szCs w:val="24"/>
-        </w:rPr>
-      </w:pPr>
-      <w:r>
-        <w:rPr>
-          <w:rtl w:val="0"/>
-        </w:rPr>
-      </w:r>
-    </w:p>
-    <w:p>
-      <w:pPr>
-        <w:jc w:val="both"/>
-        <w:rPr>
-          <w:sz w:val="24"/>
-          <w:szCs w:val="24"/>
-        </w:rPr>
-      </w:pPr>
-      <w:r>
-        <w:rPr>
-          <w:sz w:val="24"/>
-          <w:szCs w:val="24"/>
-          <w:rtl w:val="0"/>
-        </w:rPr>
-        <w:t xml:space="preserve">A Persona is a fictional character/user profile created to represent a user type that might use a product/or a service in a similar way. Persona based testing is a software testing technique that puts software testers in the customer's shoes, assesses their needs from the software and thereby determines use cases/scenarios that the customers will execute. The persona needs may be addressed through any of the following. </w:t>
-      </w:r>
-    </w:p>
-    <w:p>
-      <w:pPr>
-        <w:jc w:val="both"/>
-        <w:rPr>
-          <w:sz w:val="24"/>
-          <w:szCs w:val="24"/>
-        </w:rPr>
-      </w:pPr>
-      <w:r>
-        <w:rPr>
-          <w:rtl w:val="0"/>
-        </w:rPr>
-      </w:r>
-    </w:p>
-    <w:p>
-      <w:pPr>
-        <w:numPr>
-          <w:ilvl w:val="0"/>
-          <w:numId w:val="2"/>
-        </w:numPr>
-        <w:ind w:left="1069" w:hanging="360"/>
-        <w:jc w:val="both"/>
-        <w:rPr>
-          <w:sz w:val="24"/>
-          <w:szCs w:val="24"/>
-        </w:rPr>
-      </w:pPr>
-      <w:r>
-        <w:rPr>
-          <w:sz w:val="24"/>
-          <w:szCs w:val="24"/>
-          <w:rtl w:val="0"/>
-        </w:rPr>
-        <w:t xml:space="preserve">Functionality  </w:t>
-      </w:r>
-    </w:p>
-    <w:p>
-      <w:pPr>
-        <w:numPr>
-          <w:ilvl w:val="0"/>
-          <w:numId w:val="2"/>
-        </w:numPr>
-        <w:ind w:left="1069" w:hanging="360"/>
-        <w:jc w:val="both"/>
-        <w:rPr>
-          <w:sz w:val="24"/>
-          <w:szCs w:val="24"/>
-        </w:rPr>
-      </w:pPr>
-      <w:r>
-        <w:rPr>
-          <w:sz w:val="24"/>
-          <w:szCs w:val="24"/>
-          <w:rtl w:val="0"/>
-        </w:rPr>
-        <w:t xml:space="preserve">Deployability  </w:t>
-      </w:r>
-    </w:p>
-    <w:p>
-      <w:pPr>
-        <w:numPr>
-          <w:ilvl w:val="0"/>
-          <w:numId w:val="2"/>
-        </w:numPr>
-        <w:ind w:left="1069" w:hanging="360"/>
-        <w:jc w:val="both"/>
-        <w:rPr>
-          <w:sz w:val="24"/>
-          <w:szCs w:val="24"/>
-        </w:rPr>
-      </w:pPr>
-      <w:r>
-        <w:rPr>
-          <w:sz w:val="24"/>
-          <w:szCs w:val="24"/>
-          <w:rtl w:val="0"/>
-        </w:rPr>
-        <w:t xml:space="preserve">Configurability  </w:t>
-      </w:r>
-    </w:p>
-    <w:p>
-      <w:pPr>
-        <w:numPr>
-          <w:ilvl w:val="0"/>
-          <w:numId w:val="2"/>
-        </w:numPr>
-        <w:ind w:left="1069" w:hanging="360"/>
-        <w:jc w:val="both"/>
-        <w:rPr>
-          <w:sz w:val="24"/>
-          <w:szCs w:val="24"/>
-        </w:rPr>
-      </w:pPr>
-      <w:r>
-        <w:rPr>
-          <w:sz w:val="24"/>
-          <w:szCs w:val="24"/>
-          <w:rtl w:val="0"/>
-        </w:rPr>
         <w:t xml:space="preserve">Customizability</w:t>
       </w:r>
     </w:p>
@@ -1425,7 +1271,7 @@
           <w:szCs w:val="24"/>
           <w:rtl w:val="0"/>
         </w:rPr>
-        <w:t xml:space="preserve">For regression check, “MOSIP Test Rig” - an automation testing suite - which is indigenously designed and developed for supporting persona-based testing. MOSIP Test Rig covers the end to end test execution and reporting. The end to end functional test scenarios are written starting from pre-registration, to creation of packet in registration center, processing the packet through the registration processor, generating UIN and authenticating identity using IDA through various permutation and combinations of cases being covered. MOSIP Test Rig will be an open source artifact which can also be enhanced and used by countries to validate the SI deliveries before going live. Persona classes include both negative and positive personas. Negative persona classes include users like Bribed Registration Office, Malicious Insider etc. The needs of positive persona classes must be met, whereas the needs of negative persona classes must be effectively restricted by the software.</w:t>
+        <w:t xml:space="preserve">For regression check, “MOSIP Test Rig” - an automation testing suite - which is indigenously designed and developed for supporting persona-based testing. MOSIP Test Rig covers authenticating identity using IDA through various permutation and combinations of cases being covered, ID Repo and Resident Services. MOSIP Test Rig will be an open source artifact which can also be enhanced and used by countries to validate the SI deliveries before going live. Persona classes include both negative and positive personas. Negative persona classes include users like Bribed Registration Office, Malicious Insider etc. The needs of positive persona classes must be met, whereas the needs of negative persona classes must be effectively restricted by the software.</w:t>
       </w:r>
     </w:p>
     <w:p>
@@ -1496,7 +1342,51 @@
           <w:highlight w:val="white"/>
           <w:rtl w:val="0"/>
         </w:rPr>
-        <w:t xml:space="preserve">Default configuration - with 3 Lang (English/Arabic/French)</w:t>
+        <w:t xml:space="preserve">Default configuration - with 3 Lang (English/French/Arabic)</w:t>
+      </w:r>
+    </w:p>
+    <w:p>
+      <w:pPr>
+        <w:widowControl w:val="0"/>
+        <w:numPr>
+          <w:ilvl w:val="1"/>
+          <w:numId w:val="3"/>
+        </w:numPr>
+        <w:ind w:left="1440" w:hanging="360"/>
+        <w:jc w:val="both"/>
+        <w:rPr/>
+      </w:pPr>
+      <w:r>
+        <w:rPr>
+          <w:color w:val="1d1c1d"/>
+          <w:sz w:val="24"/>
+          <w:szCs w:val="24"/>
+          <w:highlight w:val="white"/>
+          <w:rtl w:val="0"/>
+        </w:rPr>
+        <w:t xml:space="preserve">But for testing we only performed testing in English for IDA and ID Repo</w:t>
+      </w:r>
+    </w:p>
+    <w:p>
+      <w:pPr>
+        <w:widowControl w:val="0"/>
+        <w:numPr>
+          <w:ilvl w:val="1"/>
+          <w:numId w:val="3"/>
+        </w:numPr>
+        <w:ind w:left="1440" w:hanging="360"/>
+        <w:jc w:val="both"/>
+        <w:rPr/>
+      </w:pPr>
+      <w:r>
+        <w:rPr>
+          <w:color w:val="1d1c1d"/>
+          <w:sz w:val="24"/>
+          <w:szCs w:val="24"/>
+          <w:highlight w:val="white"/>
+          <w:rtl w:val="0"/>
+        </w:rPr>
+        <w:t xml:space="preserve">For Resident testing we performed in English, French and Arabic. </w:t>
       </w:r>
       <w:r>
         <w:rPr>
@@ -1601,6 +1491,116 @@
     </w:p>
     <w:p>
       <w:pPr>
+        <w:jc w:val="both"/>
+        <w:rPr/>
+      </w:pPr>
+      <w:r>
+        <w:rPr>
+          <w:rtl w:val="0"/>
+        </w:rPr>
+      </w:r>
+    </w:p>
+    <w:p>
+      <w:pPr>
+        <w:jc w:val="both"/>
+        <w:rPr/>
+      </w:pPr>
+      <w:r>
+        <w:rPr>
+          <w:rtl w:val="0"/>
+        </w:rPr>
+      </w:r>
+    </w:p>
+    <w:p>
+      <w:pPr>
+        <w:jc w:val="both"/>
+        <w:rPr/>
+      </w:pPr>
+      <w:r>
+        <w:rPr>
+          <w:rtl w:val="0"/>
+        </w:rPr>
+      </w:r>
+    </w:p>
+    <w:p>
+      <w:pPr>
+        <w:jc w:val="both"/>
+        <w:rPr/>
+      </w:pPr>
+      <w:r>
+        <w:rPr>
+          <w:rtl w:val="0"/>
+        </w:rPr>
+      </w:r>
+    </w:p>
+    <w:p>
+      <w:pPr>
+        <w:jc w:val="both"/>
+        <w:rPr/>
+      </w:pPr>
+      <w:r>
+        <w:rPr>
+          <w:rtl w:val="0"/>
+        </w:rPr>
+      </w:r>
+    </w:p>
+    <w:p>
+      <w:pPr>
+        <w:jc w:val="both"/>
+        <w:rPr/>
+      </w:pPr>
+      <w:r>
+        <w:rPr>
+          <w:rtl w:val="0"/>
+        </w:rPr>
+      </w:r>
+    </w:p>
+    <w:p>
+      <w:pPr>
+        <w:jc w:val="both"/>
+        <w:rPr/>
+      </w:pPr>
+      <w:r>
+        <w:rPr>
+          <w:rtl w:val="0"/>
+        </w:rPr>
+      </w:r>
+    </w:p>
+    <w:p>
+      <w:pPr>
+        <w:jc w:val="both"/>
+        <w:rPr/>
+      </w:pPr>
+      <w:r>
+        <w:rPr>
+          <w:rtl w:val="0"/>
+        </w:rPr>
+      </w:r>
+    </w:p>
+    <w:p>
+      <w:pPr>
+        <w:jc w:val="both"/>
+        <w:rPr/>
+      </w:pPr>
+      <w:r>
+        <w:rPr>
+          <w:rtl w:val="0"/>
+        </w:rPr>
+      </w:r>
+    </w:p>
+    <w:p>
+      <w:pPr>
+        <w:jc w:val="both"/>
+        <w:rPr/>
+      </w:pPr>
+      <w:r>
+        <w:rPr>
+          <w:rtl w:val="0"/>
+        </w:rPr>
+      </w:r>
+    </w:p>
+    <w:p>
+      <w:pPr>
         <w:pStyle w:val="Heading1"/>
         <w:jc w:val="both"/>
         <w:rPr/>
@@ -1643,15 +1643,12 @@
           <w:szCs w:val="24"/>
           <w:rtl w:val="0"/>
         </w:rPr>
-        <w:t xml:space="preserve">Below are the test metrics for IDA, ID Repo and Resident service UI and API.</w:t>
-      </w:r>
-      <w:r>
-        <w:rPr>
-          <w:sz w:val="25"/>
-          <w:szCs w:val="25"/>
-          <w:rtl w:val="0"/>
-        </w:rPr>
-        <w:t xml:space="preserve">.</w:t>
+        <w:t xml:space="preserve">Below are the test metrics for IDA, ID Repo and Resident service for API.</w:t>
+      </w:r>
+      <w:r>
+        <w:rPr>
+          <w:rtl w:val="0"/>
+        </w:rPr>
       </w:r>
     </w:p>
     <w:p>
@@ -3792,6 +3789,81 @@
     </w:p>
     <w:p>
       <w:pPr>
+        <w:jc w:val="both"/>
+        <w:rPr>
+          <w:sz w:val="24"/>
+          <w:szCs w:val="24"/>
+        </w:rPr>
+      </w:pPr>
+      <w:r>
+        <w:rPr>
+          <w:rtl w:val="0"/>
+        </w:rPr>
+      </w:r>
+    </w:p>
+    <w:p>
+      <w:pPr>
+        <w:jc w:val="both"/>
+        <w:rPr>
+          <w:sz w:val="25"/>
+          <w:szCs w:val="25"/>
+        </w:rPr>
+      </w:pPr>
+      <w:r>
+        <w:rPr>
+          <w:sz w:val="25"/>
+          <w:szCs w:val="25"/>
+          <w:rtl w:val="0"/>
+        </w:rPr>
+        <w:t xml:space="preserve">Functional and test rig code base branch which is used for the above metrics is:</w:t>
+      </w:r>
+    </w:p>
+    <w:p>
+      <w:pPr>
+        <w:jc w:val="both"/>
+        <w:rPr/>
+      </w:pPr>
+      <w:r>
+        <w:rPr>
+          <w:sz w:val="25"/>
+          <w:szCs w:val="25"/>
+          <w:rtl w:val="0"/>
+        </w:rPr>
+        <w:t xml:space="preserve">Hash Tag: </w:t>
+      </w:r>
+      <w:r>
+        <w:rPr>
+          <w:rtl w:val="0"/>
+        </w:rPr>
+      </w:r>
+    </w:p>
+    <w:p>
+      <w:pPr>
+        <w:spacing w:line="240" w:lineRule="auto"/>
+        <w:jc w:val="both"/>
+        <w:rPr>
+          <w:sz w:val="24"/>
+          <w:szCs w:val="24"/>
+        </w:rPr>
+      </w:pPr>
+      <w:r>
+        <w:rPr>
+          <w:color w:val="1d1c1d"/>
+          <w:sz w:val="23"/>
+          <w:szCs w:val="23"/>
+          <w:shd w:fill="f8f8f8" w:val="clear"/>
+          <w:rtl w:val="0"/>
+        </w:rPr>
+        <w:t xml:space="preserve">sha256:fa7ec4181c78018e5ac8cdf148f59c905bb2973a6052c10673d8302aa9912d75</w:t>
+      </w:r>
+      <w:r>
+        <w:rPr>
+          <w:rtl w:val="0"/>
+        </w:rPr>
+      </w:r>
+    </w:p>
+    <w:p>
+      <w:pPr>
         <w:pStyle w:val="Heading2"/>
         <w:jc w:val="both"/>
         <w:rPr/>
@@ -3802,7 +3874,12 @@
         <w:rPr>
           <w:rtl w:val="0"/>
         </w:rPr>
-        <w:t xml:space="preserve">UI Test rig for Resident</w:t>
+        <w:t xml:space="preserve">DSL Report</w:t>
+      </w:r>
+      <w:r>
+        <w:rPr>
+          <w:rtl w:val="0"/>
+        </w:rPr>
       </w:r>
     </w:p>
     <w:p>
@@ -4001,7 +4078,7 @@
               <w:rPr>
                 <w:rtl w:val="0"/>
               </w:rPr>
-              <w:t xml:space="preserve">25</w:t>
+              <w:t xml:space="preserve">183</w:t>
             </w:r>
           </w:p>
         </w:tc>
@@ -4026,7 +4103,7 @@
               <w:rPr>
                 <w:rtl w:val="0"/>
               </w:rPr>
-              <w:t xml:space="preserve">24</w:t>
+              <w:t xml:space="preserve">145</w:t>
             </w:r>
           </w:p>
         </w:tc>
@@ -4051,7 +4128,7 @@
               <w:rPr>
                 <w:rtl w:val="0"/>
               </w:rPr>
-              <w:t xml:space="preserve">1</w:t>
+              <w:t xml:space="preserve">38</w:t>
             </w:r>
           </w:p>
         </w:tc>
@@ -4114,7 +4191,7 @@
                 <w:szCs w:val="24"/>
                 <w:rtl w:val="0"/>
               </w:rPr>
-              <w:t xml:space="preserve">Test Rate: 100% With Pass Rate: 99%</w:t>
+              <w:t xml:space="preserve">Test Rate: 100% With Pass Rate: 72.23%</w:t>
             </w:r>
           </w:p>
         </w:tc>
@@ -4133,102 +4210,70 @@
     </w:p>
     <w:p>
       <w:pPr>
-        <w:jc w:val="both"/>
         <w:rPr/>
       </w:pPr>
       <w:r>
         <w:rPr>
-          <w:rtl w:val="0"/>
-        </w:rPr>
-      </w:r>
-    </w:p>
-    <w:p>
-      <w:pPr>
-        <w:jc w:val="both"/>
-        <w:rPr>
-          <w:sz w:val="25"/>
-          <w:szCs w:val="25"/>
-        </w:rPr>
-      </w:pPr>
-      <w:r>
-        <w:rPr>
-          <w:sz w:val="25"/>
-          <w:szCs w:val="25"/>
-          <w:rtl w:val="0"/>
-        </w:rPr>
-        <w:t xml:space="preserve">Functional and test rig code base branch which is used for the above metrics is:</w:t>
-      </w:r>
-    </w:p>
-    <w:p>
-      <w:pPr>
-        <w:jc w:val="both"/>
-        <w:rPr>
-          <w:sz w:val="25"/>
-          <w:szCs w:val="25"/>
-        </w:rPr>
-      </w:pPr>
-      <w:r>
-        <w:rPr>
-          <w:sz w:val="25"/>
-          <w:szCs w:val="25"/>
-          <w:rtl w:val="0"/>
-        </w:rPr>
-        <w:t xml:space="preserve">Hash Tag: </w:t>
-      </w:r>
-    </w:p>
-    <w:p>
-      <w:pPr>
-        <w:jc w:val="both"/>
-        <w:rPr/>
-      </w:pPr>
-      <w:r>
-        <w:rPr>
-          <w:rtl w:val="0"/>
-        </w:rPr>
-      </w:r>
-    </w:p>
-    <w:p>
-      <w:pPr>
-        <w:jc w:val="both"/>
-        <w:rPr/>
-      </w:pPr>
-      <w:r>
-        <w:rPr>
-          <w:rtl w:val="0"/>
-        </w:rPr>
-        <w:t xml:space="preserve">*******************</w:t>
-      </w:r>
-    </w:p>
-    <w:p>
-      <w:pPr>
-        <w:spacing w:line="240" w:lineRule="auto"/>
-        <w:jc w:val="both"/>
-        <w:rPr>
-          <w:color w:val="ff0000"/>
-          <w:sz w:val="23"/>
-          <w:szCs w:val="23"/>
-        </w:rPr>
-      </w:pPr>
-      <w:r>
+          <w:sz w:val="24"/>
+          <w:szCs w:val="24"/>
+          <w:rtl w:val="0"/>
+        </w:rPr>
+        <w:t xml:space="preserve">DSL code base used for the above result is dev2 image (</w:t>
+      </w:r>
+      <w:r>
+        <w:rPr>
+          <w:color w:val="141419"/>
+          <w:sz w:val="24"/>
+          <w:szCs w:val="24"/>
+          <w:rtl w:val="0"/>
+        </w:rPr>
+        <w:t xml:space="preserve">mosipdev2/dsl-orchestrator:develop</w:t>
+      </w:r>
+      <w:r>
+        <w:rPr>
+          <w:sz w:val="24"/>
+          <w:szCs w:val="24"/>
+          <w:rtl w:val="0"/>
+        </w:rPr>
+        <w:t xml:space="preserve">) : </w:t>
+        <w:br w:type="textWrapping"/>
+        <w:t xml:space="preserve">Hash Tag</w:t>
+      </w:r>
+      <w:r>
+        <w:rPr>
+          <w:rtl w:val="0"/>
+        </w:rPr>
+        <w:t xml:space="preserve"> : </w:t>
+      </w:r>
+    </w:p>
+    <w:p>
+      <w:pPr>
         <w:rPr>
           <w:color w:val="1d1c1d"/>
           <w:sz w:val="23"/>
           <w:szCs w:val="23"/>
           <w:shd w:fill="f8f8f8" w:val="clear"/>
-          <w:rtl w:val="0"/>
-        </w:rPr>
-        <w:t xml:space="preserve">sha256:fa7ec4181c78018e5ac8cdf148f59c905bb2973a6052c10673d8302aa9912d75</w:t>
-      </w:r>
-      <w:r>
-        <w:rPr>
-          <w:rtl w:val="0"/>
-        </w:rPr>
-      </w:r>
-    </w:p>
-    <w:p>
-      <w:pPr>
-        <w:jc w:val="both"/>
-        <w:rPr/>
+        </w:rPr>
+      </w:pPr>
+      <w:r>
+        <w:rPr>
+          <w:color w:val="1d1c1d"/>
+          <w:sz w:val="23"/>
+          <w:szCs w:val="23"/>
+          <w:shd w:fill="f8f8f8" w:val="clear"/>
+          <w:rtl w:val="0"/>
+        </w:rPr>
+        <w:t xml:space="preserve">Sha256:e2bc90ec585b1dcf49d9a468fa8fecf94e48e2aab06dcf71c97f1663c5f12f31</w:t>
+      </w:r>
+    </w:p>
+    <w:p>
+      <w:pPr>
+        <w:rPr>
+          <w:color w:val="1d1c1d"/>
+          <w:sz w:val="23"/>
+          <w:szCs w:val="23"/>
+          <w:shd w:fill="f8f8f8" w:val="clear"/>
+        </w:rPr>
       </w:pPr>
       <w:r>
         <w:rPr>

</xml_diff>